<commit_message>
#45 fixed Bubriks's merge with dev, part 2
</commit_message>
<xml_diff>
--- a/Documentation/Group Contract.docx
+++ b/Documentation/Group Contract.docx
@@ -16,6 +16,14 @@
         </w:rPr>
         <w:t>Group Contract</w:t>
       </w:r>
+      <w:r>
+        <w:rPr>
+          <w:rFonts w:eastAsia="Cambria"/>
+        </w:rPr>
+        <w:t xml:space="preserve"> </w:t>
+      </w:r>
+      <w:bookmarkStart w:id="0" w:name="_GoBack"/>
+      <w:bookmarkEnd w:id="0"/>
     </w:p>
     <w:p>
       <w:pPr>
@@ -1858,8 +1866,6 @@
         </w:rPr>
         <w:t>Commits should be named as follows: #CardNumber commit message;</w:t>
       </w:r>
-      <w:bookmarkStart w:id="0" w:name="_GoBack"/>
-      <w:bookmarkEnd w:id="0"/>
     </w:p>
     <w:p>
       <w:pPr>

</xml_diff>